<commit_message>
Small fix to proposal doc
</commit_message>
<xml_diff>
--- a/docs/proposal/2022-23-Practicum-Proposal-Form.docx
+++ b/docs/proposal/2022-23-Practicum-Proposal-Form.docx
@@ -914,7 +914,7 @@
         <w:rPr>
           <w:rFonts w:ascii="Arial" w:hAnsi="Arial"/>
         </w:rPr>
-        <w:t>smart contracts written in Solidity to analyse the effectiveness of the latest versions of the following state-of-the-art smart contract verification tools</w:t>
+        <w:t>smart contracts written in Solidity to analyse the effectiveness of the latest versions of the state-of-the-art smart contract verification tools</w:t>
       </w:r>
       <w:r>
         <w:rPr>
@@ -1018,7 +1018,19 @@
         <w:rPr>
           <w:rFonts w:ascii="Arial" w:hAnsi="Arial"/>
         </w:rPr>
-        <w:t>] provides a taxonomy common programming pitfalls which may lead to vulnerabilities and shows how these may be exploited by attacks. [</w:t>
+        <w:t>] provides a taxonomy</w:t>
+      </w:r>
+      <w:r>
+        <w:rPr>
+          <w:rFonts w:ascii="Arial" w:hAnsi="Arial"/>
+        </w:rPr>
+        <w:t xml:space="preserve"> of</w:t>
+      </w:r>
+      <w:r>
+        <w:rPr>
+          <w:rFonts w:ascii="Arial" w:hAnsi="Arial"/>
+        </w:rPr>
+        <w:t xml:space="preserve"> common programming pitfalls which may lead to vulnerabilities and shows how these may be exploited by attacks. [</w:t>
       </w:r>
       <w:r>
         <w:rPr>
@@ -1137,77 +1149,93 @@
         </w:rPr>
         <w:t xml:space="preserve"> proposed by [</w:t>
       </w:r>
+      <w:r>
+        <w:rPr>
+          <w:rFonts w:ascii="Arial" w:hAnsi="Arial"/>
+        </w:rPr>
+        <w:t>3</w:t>
+      </w:r>
+      <w:r>
+        <w:rPr>
+          <w:rFonts w:ascii="Arial" w:hAnsi="Arial"/>
+        </w:rPr>
+        <w:t xml:space="preserve">] be used to facilitate the verification of smart contracts on the </w:t>
+      </w:r>
       <w:proofErr w:type="spellStart"/>
       <w:r>
         <w:rPr>
           <w:rFonts w:ascii="Arial" w:hAnsi="Arial"/>
         </w:rPr>
-        <w:t>hamilton</w:t>
+        <w:t>Cardano</w:t>
       </w:r>
       <w:proofErr w:type="spellEnd"/>
       <w:r>
         <w:rPr>
           <w:rFonts w:ascii="Arial" w:hAnsi="Arial"/>
         </w:rPr>
-        <w:t xml:space="preserve">] be used to facilitate the verification of smart contracts on the </w:t>
+        <w:t xml:space="preserve"> blockchain. </w:t>
+      </w:r>
+      <w:r>
+        <w:rPr>
+          <w:rFonts w:ascii="Arial" w:hAnsi="Arial"/>
+        </w:rPr>
+        <w:t>Although initially designed to be used for the optimization of programs, [</w:t>
+      </w:r>
+      <w:r>
+        <w:rPr>
+          <w:rFonts w:ascii="Arial" w:hAnsi="Arial"/>
+        </w:rPr>
+        <w:t>3</w:t>
+      </w:r>
+      <w:r>
+        <w:rPr>
+          <w:rFonts w:ascii="Arial" w:hAnsi="Arial"/>
+        </w:rPr>
+        <w:t xml:space="preserve">] argues that it transforms programs into a specialized form that makes the properties of said program easily verified through the application of inductive proof rules. </w:t>
+      </w:r>
+      <w:r>
+        <w:rPr>
+          <w:rFonts w:ascii="Arial" w:hAnsi="Arial"/>
+        </w:rPr>
+        <w:t xml:space="preserve">The </w:t>
+      </w:r>
+      <w:r>
+        <w:rPr>
+          <w:rFonts w:ascii="Arial" w:hAnsi="Arial"/>
+        </w:rPr>
+        <w:t>distillation</w:t>
+      </w:r>
+      <w:r>
+        <w:rPr>
+          <w:rFonts w:ascii="Arial" w:hAnsi="Arial"/>
+        </w:rPr>
+        <w:t xml:space="preserve"> algorithm has already been implemented and incorporated into an automatic inductive theorem prover named </w:t>
       </w:r>
       <w:proofErr w:type="spellStart"/>
       <w:r>
         <w:rPr>
           <w:rFonts w:ascii="Arial" w:hAnsi="Arial"/>
         </w:rPr>
-        <w:t>Cardano</w:t>
+        <w:t>Poitín</w:t>
       </w:r>
       <w:proofErr w:type="spellEnd"/>
       <w:r>
         <w:rPr>
           <w:rFonts w:ascii="Arial" w:hAnsi="Arial"/>
         </w:rPr>
-        <w:t xml:space="preserve"> blockchain. </w:t>
-      </w:r>
-      <w:r>
-        <w:rPr>
-          <w:rFonts w:ascii="Arial" w:hAnsi="Arial"/>
-        </w:rPr>
-        <w:t xml:space="preserve">Although initially designed to be used for the optimization of programs, [c] argues that it transforms programs into a specialized form that makes the properties of said program easily verified through the application of inductive proof rules. </w:t>
-      </w:r>
-      <w:r>
-        <w:rPr>
-          <w:rFonts w:ascii="Arial" w:hAnsi="Arial"/>
-        </w:rPr>
-        <w:t xml:space="preserve">The </w:t>
-      </w:r>
-      <w:r>
-        <w:rPr>
-          <w:rFonts w:ascii="Arial" w:hAnsi="Arial"/>
-        </w:rPr>
-        <w:t>distillation</w:t>
-      </w:r>
-      <w:r>
-        <w:rPr>
-          <w:rFonts w:ascii="Arial" w:hAnsi="Arial"/>
-        </w:rPr>
-        <w:t xml:space="preserve"> algorithm has already been implemented and incorporated into an automatic inductive theorem prover named </w:t>
-      </w:r>
-      <w:proofErr w:type="spellStart"/>
-      <w:r>
-        <w:rPr>
-          <w:rFonts w:ascii="Arial" w:hAnsi="Arial"/>
-        </w:rPr>
-        <w:t>Poitín</w:t>
-      </w:r>
-      <w:proofErr w:type="spellEnd"/>
-      <w:r>
-        <w:rPr>
-          <w:rFonts w:ascii="Arial" w:hAnsi="Arial"/>
-        </w:rPr>
         <w:t>, and has been implemented in the Haskell programming language</w:t>
       </w:r>
       <w:r>
         <w:rPr>
           <w:rFonts w:ascii="Arial" w:hAnsi="Arial"/>
         </w:rPr>
-        <w:t xml:space="preserve"> [c]</w:t>
+        <w:t xml:space="preserve"> [</w:t>
+      </w:r>
+      <w:r>
+        <w:rPr>
+          <w:rFonts w:ascii="Arial" w:hAnsi="Arial"/>
+        </w:rPr>
+        <w:t>3]</w:t>
       </w:r>
       <w:r>
         <w:rPr>
@@ -1409,21 +1437,19 @@
         <w:rPr>
           <w:rFonts w:ascii="Arial" w:hAnsi="Arial"/>
         </w:rPr>
-        <w:t xml:space="preserve">I will explore applying the distillation program transformation algorithm to smart contracts written for the </w:t>
-      </w:r>
-      <w:proofErr w:type="spellStart"/>
-      <w:r>
-        <w:rPr>
-          <w:rFonts w:ascii="Arial" w:hAnsi="Arial"/>
-        </w:rPr>
-        <w:t>Cardano</w:t>
-      </w:r>
-      <w:proofErr w:type="spellEnd"/>
-      <w:r>
-        <w:rPr>
-          <w:rFonts w:ascii="Arial" w:hAnsi="Arial"/>
-        </w:rPr>
-        <w:t xml:space="preserve"> blockchain and </w:t>
+        <w:t xml:space="preserve">I will explore applying the distillation program transformation algorithm to smart contracts written </w:t>
+      </w:r>
+      <w:r>
+        <w:rPr>
+          <w:rFonts w:ascii="Arial" w:hAnsi="Arial"/>
+        </w:rPr>
+        <w:t>in Haskell</w:t>
+      </w:r>
+      <w:r>
+        <w:rPr>
+          <w:rFonts w:ascii="Arial" w:hAnsi="Arial"/>
+        </w:rPr>
+        <w:t xml:space="preserve"> and </w:t>
       </w:r>
       <w:r>
         <w:rPr>
@@ -1501,7 +1527,19 @@
         <w:rPr>
           <w:rFonts w:ascii="Arial" w:hAnsi="Arial"/>
         </w:rPr>
-        <w:t xml:space="preserve">Ideally, I would like to find a premade dataset. There are such datasets available written in Solidity for the Ethereum blockchain like those used in [a], however, it is difficult to find such a dataset for </w:t>
+        <w:t>Ideally, I would like to find a premade dataset. There are such datasets available written in Solidity for the Ethereum blockchain like those used in [</w:t>
+      </w:r>
+      <w:r>
+        <w:rPr>
+          <w:rFonts w:ascii="Arial" w:hAnsi="Arial"/>
+        </w:rPr>
+        <w:t>1</w:t>
+      </w:r>
+      <w:r>
+        <w:rPr>
+          <w:rFonts w:ascii="Arial" w:hAnsi="Arial"/>
+        </w:rPr>
+        <w:t xml:space="preserve">], however, it is difficult to find such a dataset for </w:t>
       </w:r>
       <w:proofErr w:type="spellStart"/>
       <w:r>
@@ -1609,13 +1647,13 @@
         <w:rPr>
           <w:rFonts w:ascii="Arial" w:hAnsi="Arial"/>
         </w:rPr>
-        <w:t xml:space="preserve"> find out whether or not the verification tool was successful in detecting vulnerabilities in the smart contract.</w:t>
-      </w:r>
-      <w:r>
-        <w:rPr>
-          <w:rFonts w:ascii="Arial" w:hAnsi="Arial"/>
-        </w:rPr>
-        <w:t xml:space="preserve"> get a measure of the accuracy of the smart contract verification tool at detecting smart contract vulnerabilities.</w:t>
+        <w:t xml:space="preserve"> </w:t>
+      </w:r>
+      <w:r>
+        <w:rPr>
+          <w:rFonts w:ascii="Arial" w:hAnsi="Arial"/>
+        </w:rPr>
+        <w:t>get an output indicating the accuracy of the tool in detecting smart contract vulnerabilities.</w:t>
       </w:r>
     </w:p>
     <w:p>
@@ -1682,7 +1720,19 @@
         <w:rPr>
           <w:rFonts w:ascii="Arial" w:hAnsi="Arial"/>
         </w:rPr>
-        <w:t xml:space="preserve"> smart contract verification studies done on the more mainstream Ethereum blockchain. </w:t>
+        <w:t xml:space="preserve"> smart contract verification </w:t>
+      </w:r>
+      <w:r>
+        <w:rPr>
+          <w:rFonts w:ascii="Arial" w:hAnsi="Arial"/>
+        </w:rPr>
+        <w:t>tools used</w:t>
+      </w:r>
+      <w:r>
+        <w:rPr>
+          <w:rFonts w:ascii="Arial" w:hAnsi="Arial"/>
+        </w:rPr>
+        <w:t xml:space="preserve"> on the more mainstream Ethereum blockchain. </w:t>
       </w:r>
     </w:p>
     <w:p>

</xml_diff>